<commit_message>
added border to all mobile screenshots
Also added IoASU.sql dump file and fixed DML heading
</commit_message>
<xml_diff>
--- a/assets/Innovation on ASU.docx
+++ b/assets/Innovation on ASU.docx
@@ -1,6 +1,6 @@
 
 <file path=word/document.xml><?xml version="1.0" encoding="utf-8"?>
-<w:document xmlns:wpc="http://schemas.microsoft.com/office/word/2010/wordprocessingCanvas" xmlns:cx="http://schemas.microsoft.com/office/drawing/2014/chartex" xmlns:cx1="http://schemas.microsoft.com/office/drawing/2015/9/8/chartex" xmlns:cx2="http://schemas.microsoft.com/office/drawing/2015/10/21/chartex" xmlns:cx3="http://schemas.microsoft.com/office/drawing/2016/5/9/chartex" xmlns:cx4="http://schemas.microsoft.com/office/drawing/2016/5/10/chartex" xmlns:cx5="http://schemas.microsoft.com/office/drawing/2016/5/11/chartex" xmlns:cx6="http://schemas.microsoft.com/office/drawing/2016/5/12/chartex" xmlns:cx7="http://schemas.microsoft.com/office/drawing/2016/5/13/chartex" xmlns:cx8="http://schemas.microsoft.com/office/drawing/2016/5/14/chartex" xmlns:mc="http://schemas.openxmlformats.org/markup-compatibility/2006" xmlns:o="urn:schemas-microsoft-com:office:office" xmlns:r="http://schemas.openxmlformats.org/officeDocument/2006/relationships" xmlns:m="http://schemas.openxmlformats.org/officeDocument/2006/math" xmlns:v="urn:schemas-microsoft-com:vml" xmlns:wp14="http://schemas.microsoft.com/office/word/2010/wordprocessingDrawing" xmlns:wp="http://schemas.openxmlformats.org/drawingml/2006/wordprocessingDrawing" xmlns:w10="urn:schemas-microsoft-com:office:word" xmlns:w="http://schemas.openxmlformats.org/wordprocessingml/2006/main" xmlns:w14="http://schemas.microsoft.com/office/word/2010/wordml" xmlns:w15="http://schemas.microsoft.com/office/word/2012/wordml" xmlns:w16se="http://schemas.microsoft.com/office/word/2015/wordml/symex" xmlns:wpg="http://schemas.microsoft.com/office/word/2010/wordprocessingGroup" xmlns:wpi="http://schemas.microsoft.com/office/word/2010/wordprocessingInk" xmlns:wne="http://schemas.microsoft.com/office/word/2006/wordml" xmlns:wps="http://schemas.microsoft.com/office/word/2010/wordprocessingShape" mc:Ignorable="w14 w15 w16se wp14">
+<w:document xmlns:wpc="http://schemas.microsoft.com/office/word/2010/wordprocessingCanvas" xmlns:cx="http://schemas.microsoft.com/office/drawing/2014/chartex" xmlns:cx1="http://schemas.microsoft.com/office/drawing/2015/9/8/chartex" xmlns:mc="http://schemas.openxmlformats.org/markup-compatibility/2006" xmlns:o="urn:schemas-microsoft-com:office:office" xmlns:r="http://schemas.openxmlformats.org/officeDocument/2006/relationships" xmlns:m="http://schemas.openxmlformats.org/officeDocument/2006/math" xmlns:v="urn:schemas-microsoft-com:vml" xmlns:wp14="http://schemas.microsoft.com/office/word/2010/wordprocessingDrawing" xmlns:wp="http://schemas.openxmlformats.org/drawingml/2006/wordprocessingDrawing" xmlns:w10="urn:schemas-microsoft-com:office:word" xmlns:w="http://schemas.openxmlformats.org/wordprocessingml/2006/main" xmlns:w14="http://schemas.microsoft.com/office/word/2010/wordml" xmlns:w15="http://schemas.microsoft.com/office/word/2012/wordml" xmlns:w16se="http://schemas.microsoft.com/office/word/2015/wordml/symex" xmlns:wpg="http://schemas.microsoft.com/office/word/2010/wordprocessingGroup" xmlns:wpi="http://schemas.microsoft.com/office/word/2010/wordprocessingInk" xmlns:wne="http://schemas.microsoft.com/office/word/2006/wordml" xmlns:wps="http://schemas.microsoft.com/office/word/2010/wordprocessingShape" mc:Ignorable="w14 w15 w16se wp14">
   <w:body>
     <w:p>
       <w:pPr>
@@ -867,7 +867,49 @@
           <w:sz w:val="24"/>
           <w:szCs w:val="24"/>
         </w:rPr>
-        <w:t>: Git (GitHub)</w:t>
+        <w:t xml:space="preserve">: </w:t>
+      </w:r>
+      <w:proofErr w:type="spellStart"/>
+      <w:r>
+        <w:rPr>
+          <w:rFonts w:ascii="Times New Roman" w:hAnsi="Times New Roman" w:cs="Times New Roman"/>
+          <w:sz w:val="24"/>
+          <w:szCs w:val="24"/>
+        </w:rPr>
+        <w:t>Git</w:t>
+      </w:r>
+      <w:proofErr w:type="spellEnd"/>
+      <w:r>
+        <w:rPr>
+          <w:rFonts w:ascii="Times New Roman" w:hAnsi="Times New Roman" w:cs="Times New Roman"/>
+          <w:sz w:val="24"/>
+          <w:szCs w:val="24"/>
+        </w:rPr>
+        <w:t xml:space="preserve"> (GitHub)</w:t>
+      </w:r>
+      <w:r>
+        <w:rPr>
+          <w:rFonts w:ascii="Times New Roman" w:hAnsi="Times New Roman" w:cs="Times New Roman"/>
+          <w:sz w:val="24"/>
+          <w:szCs w:val="24"/>
+        </w:rPr>
+        <w:t xml:space="preserve"> (Publicly available on: </w:t>
+      </w:r>
+      <w:r>
+        <w:rPr>
+          <w:rFonts w:ascii="Times New Roman" w:hAnsi="Times New Roman" w:cs="Times New Roman"/>
+          <w:sz w:val="24"/>
+          <w:szCs w:val="24"/>
+        </w:rPr>
+        <w:t>https://github.com/IshwarBhat/IoASU</w:t>
+      </w:r>
+      <w:r>
+        <w:rPr>
+          <w:rFonts w:ascii="Times New Roman" w:hAnsi="Times New Roman" w:cs="Times New Roman"/>
+          <w:sz w:val="24"/>
+          <w:szCs w:val="24"/>
+        </w:rPr>
+        <w:t>)</w:t>
       </w:r>
     </w:p>
     <w:p>
@@ -11030,7 +11072,23 @@
           <w:b/>
           <w:sz w:val="24"/>
         </w:rPr>
+        <w:t xml:space="preserve">DML (Data Manipulation Language for </w:t>
+      </w:r>
+      <w:r>
+        <w:rPr>
+          <w:rFonts w:ascii="Times New Roman" w:hAnsi="Times New Roman" w:cs="Times New Roman"/>
+          <w:b/>
+          <w:sz w:val="24"/>
+        </w:rPr>
         <w:t>Data Insertion</w:t>
+      </w:r>
+      <w:r>
+        <w:rPr>
+          <w:rFonts w:ascii="Times New Roman" w:hAnsi="Times New Roman" w:cs="Times New Roman"/>
+          <w:b/>
+          <w:sz w:val="24"/>
+        </w:rPr>
+        <w:t>)</w:t>
       </w:r>
     </w:p>
     <w:p>
@@ -16175,7 +16233,7 @@
               </wp:anchor>
             </w:drawing>
           </mc:Choice>
-          <mc:Fallback>
+          <mc:Fallback xmlns:cx2="http://schemas.microsoft.com/office/drawing/2015/10/21/chartex" xmlns:cx3="http://schemas.microsoft.com/office/drawing/2016/5/9/chartex" xmlns:cx4="http://schemas.microsoft.com/office/drawing/2016/5/10/chartex" xmlns:cx5="http://schemas.microsoft.com/office/drawing/2016/5/11/chartex" xmlns:cx6="http://schemas.microsoft.com/office/drawing/2016/5/12/chartex" xmlns:cx7="http://schemas.microsoft.com/office/drawing/2016/5/13/chartex" xmlns:cx8="http://schemas.microsoft.com/office/drawing/2016/5/14/chartex">
             <w:pict>
               <v:rect w14:anchorId="666739A2" id="Rectangle 10" o:spid="_x0000_s1026" style="position:absolute;margin-left:67.8pt;margin-top:8.35pt;width:196.75pt;height:47.7pt;z-index:251659264;visibility:visible;mso-wrap-style:square;mso-wrap-distance-left:9pt;mso-wrap-distance-top:0;mso-wrap-distance-right:9pt;mso-wrap-distance-bottom:0;mso-position-horizontal:absolute;mso-position-horizontal-relative:text;mso-position-vertical:absolute;mso-position-vertical-relative:text;v-text-anchor:middle" o:gfxdata="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" filled="f" strokecolor="yellow" strokeweight="3pt"/>
             </w:pict>
@@ -25063,7 +25121,27 @@
           <w:sz w:val="19"/>
           <w:szCs w:val="19"/>
         </w:rPr>
-        <w:t xml:space="preserve">-- Return list of Organizations (Name, Email, Weblink) given a </w:t>
+        <w:t xml:space="preserve">-- Return list of Organizations (Name, Email, </w:t>
+      </w:r>
+      <w:proofErr w:type="spellStart"/>
+      <w:r>
+        <w:rPr>
+          <w:rFonts w:ascii="Consolas" w:hAnsi="Consolas" w:cs="Consolas"/>
+          <w:color w:val="008000"/>
+          <w:sz w:val="19"/>
+          <w:szCs w:val="19"/>
+        </w:rPr>
+        <w:t>Weblink</w:t>
+      </w:r>
+      <w:proofErr w:type="spellEnd"/>
+      <w:r>
+        <w:rPr>
+          <w:rFonts w:ascii="Consolas" w:hAnsi="Consolas" w:cs="Consolas"/>
+          <w:color w:val="008000"/>
+          <w:sz w:val="19"/>
+          <w:szCs w:val="19"/>
+        </w:rPr>
+        <w:t xml:space="preserve">) given a </w:t>
       </w:r>
       <w:proofErr w:type="spellStart"/>
       <w:r>
@@ -38806,8 +38884,6 @@
         <w:lastRenderedPageBreak/>
         <w:t>The login screen:</w:t>
       </w:r>
-      <w:bookmarkStart w:id="0" w:name="_GoBack"/>
-      <w:bookmarkEnd w:id="0"/>
     </w:p>
     <w:p>
       <w:pPr>
@@ -38831,7 +38907,7 @@
         <w:drawing>
           <wp:inline distT="0" distB="0" distL="0" distR="0">
             <wp:extent cx="2103120" cy="3749040"/>
-            <wp:effectExtent l="0" t="0" r="0" b="3810"/>
+            <wp:effectExtent l="19050" t="19050" r="11430" b="22860"/>
             <wp:docPr id="2" name="Picture 2" descr="C:\Users\ish\Downloads\IFT201lab3\screenshotsofioasuapp\IMG-20170503-WA0012.jpg"/>
             <wp:cNvGraphicFramePr>
               <a:graphicFrameLocks xmlns:a="http://schemas.openxmlformats.org/drawingml/2006/main" noChangeAspect="1"/>
@@ -38868,7 +38944,9 @@
                     </a:prstGeom>
                     <a:noFill/>
                     <a:ln>
-                      <a:noFill/>
+                      <a:solidFill>
+                        <a:schemeClr val="tx1"/>
+                      </a:solidFill>
                     </a:ln>
                   </pic:spPr>
                 </pic:pic>
@@ -38921,7 +38999,7 @@
         <w:drawing>
           <wp:inline distT="0" distB="0" distL="0" distR="0">
             <wp:extent cx="2148840" cy="3822192"/>
-            <wp:effectExtent l="0" t="0" r="3810" b="6985"/>
+            <wp:effectExtent l="19050" t="19050" r="22860" b="26035"/>
             <wp:docPr id="5" name="Picture 5" descr="C:\Users\ish\Downloads\IFT201lab3\screenshotsofioasuapp\IMG-20170503-WA0019.jpg"/>
             <wp:cNvGraphicFramePr>
               <a:graphicFrameLocks xmlns:a="http://schemas.openxmlformats.org/drawingml/2006/main" noChangeAspect="1"/>
@@ -38958,7 +39036,9 @@
                     </a:prstGeom>
                     <a:noFill/>
                     <a:ln>
-                      <a:noFill/>
+                      <a:solidFill>
+                        <a:schemeClr val="tx1"/>
+                      </a:solidFill>
                     </a:ln>
                   </pic:spPr>
                 </pic:pic>
@@ -39025,7 +39105,7 @@
         <w:drawing>
           <wp:inline distT="0" distB="0" distL="0" distR="0">
             <wp:extent cx="2148840" cy="3822192"/>
-            <wp:effectExtent l="0" t="0" r="3810" b="6985"/>
+            <wp:effectExtent l="19050" t="19050" r="22860" b="26035"/>
             <wp:docPr id="13" name="Picture 13" descr="C:\Users\ish\Downloads\IFT201lab3\screenshotsofioasuapp\IMG-20170503-WA0013.jpg"/>
             <wp:cNvGraphicFramePr>
               <a:graphicFrameLocks xmlns:a="http://schemas.openxmlformats.org/drawingml/2006/main" noChangeAspect="1"/>
@@ -39062,7 +39142,9 @@
                     </a:prstGeom>
                     <a:noFill/>
                     <a:ln>
-                      <a:noFill/>
+                      <a:solidFill>
+                        <a:schemeClr val="tx1"/>
+                      </a:solidFill>
                     </a:ln>
                   </pic:spPr>
                 </pic:pic>
@@ -39115,7 +39197,7 @@
         <w:drawing>
           <wp:inline distT="0" distB="0" distL="0" distR="0">
             <wp:extent cx="2148840" cy="3822192"/>
-            <wp:effectExtent l="0" t="0" r="3810" b="6985"/>
+            <wp:effectExtent l="19050" t="19050" r="22860" b="26035"/>
             <wp:docPr id="14" name="Picture 14" descr="C:\Users\ish\Downloads\IFT201lab3\screenshotsofioasuapp\IMG-20170503-WA0016.jpg"/>
             <wp:cNvGraphicFramePr>
               <a:graphicFrameLocks xmlns:a="http://schemas.openxmlformats.org/drawingml/2006/main" noChangeAspect="1"/>
@@ -39152,7 +39234,9 @@
                     </a:prstGeom>
                     <a:noFill/>
                     <a:ln>
-                      <a:noFill/>
+                      <a:solidFill>
+                        <a:schemeClr val="tx1"/>
+                      </a:solidFill>
                     </a:ln>
                   </pic:spPr>
                 </pic:pic>
@@ -39231,7 +39315,7 @@
         <w:drawing>
           <wp:inline distT="0" distB="0" distL="0" distR="0">
             <wp:extent cx="2148840" cy="3822192"/>
-            <wp:effectExtent l="0" t="0" r="3810" b="6985"/>
+            <wp:effectExtent l="19050" t="19050" r="22860" b="26035"/>
             <wp:docPr id="15" name="Picture 15" descr="C:\Users\ish\Downloads\IFT201lab3\screenshotsofioasuapp\IMG-20170503-WA0015.jpg"/>
             <wp:cNvGraphicFramePr>
               <a:graphicFrameLocks xmlns:a="http://schemas.openxmlformats.org/drawingml/2006/main" noChangeAspect="1"/>
@@ -39268,7 +39352,9 @@
                     </a:prstGeom>
                     <a:noFill/>
                     <a:ln>
-                      <a:noFill/>
+                      <a:solidFill>
+                        <a:schemeClr val="tx1"/>
+                      </a:solidFill>
                     </a:ln>
                   </pic:spPr>
                 </pic:pic>
@@ -39321,7 +39407,7 @@
         <w:drawing>
           <wp:inline distT="0" distB="0" distL="0" distR="0">
             <wp:extent cx="2148840" cy="3822192"/>
-            <wp:effectExtent l="0" t="0" r="3810" b="6985"/>
+            <wp:effectExtent l="19050" t="19050" r="22860" b="26035"/>
             <wp:docPr id="17" name="Picture 17" descr="C:\Users\ish\Downloads\IFT201lab3\screenshotsofioasuapp\IMG-20170503-WA0018.jpg"/>
             <wp:cNvGraphicFramePr>
               <a:graphicFrameLocks xmlns:a="http://schemas.openxmlformats.org/drawingml/2006/main" noChangeAspect="1"/>
@@ -39358,7 +39444,9 @@
                     </a:prstGeom>
                     <a:noFill/>
                     <a:ln>
-                      <a:noFill/>
+                      <a:solidFill>
+                        <a:schemeClr val="tx1"/>
+                      </a:solidFill>
                     </a:ln>
                   </pic:spPr>
                 </pic:pic>
@@ -39424,7 +39512,7 @@
         <w:drawing>
           <wp:inline distT="0" distB="0" distL="0" distR="0">
             <wp:extent cx="2148840" cy="3822192"/>
-            <wp:effectExtent l="0" t="0" r="3810" b="6985"/>
+            <wp:effectExtent l="19050" t="19050" r="22860" b="26035"/>
             <wp:docPr id="18" name="Picture 18" descr="C:\Users\ish\Downloads\IFT201lab3\screenshotsofioasuapp\IMG-20170503-WA0017.jpg"/>
             <wp:cNvGraphicFramePr>
               <a:graphicFrameLocks xmlns:a="http://schemas.openxmlformats.org/drawingml/2006/main" noChangeAspect="1"/>
@@ -39461,7 +39549,9 @@
                     </a:prstGeom>
                     <a:noFill/>
                     <a:ln>
-                      <a:noFill/>
+                      <a:solidFill>
+                        <a:schemeClr val="tx1"/>
+                      </a:solidFill>
                     </a:ln>
                   </pic:spPr>
                 </pic:pic>
@@ -39514,7 +39604,7 @@
         <w:drawing>
           <wp:inline distT="0" distB="0" distL="0" distR="0">
             <wp:extent cx="2148840" cy="3822192"/>
-            <wp:effectExtent l="0" t="0" r="3810" b="6985"/>
+            <wp:effectExtent l="19050" t="19050" r="22860" b="26035"/>
             <wp:docPr id="16" name="Picture 16" descr="C:\Users\ish\Downloads\IFT201lab3\screenshotsofioasuapp\IMG-20170503-WA0014.jpg"/>
             <wp:cNvGraphicFramePr>
               <a:graphicFrameLocks xmlns:a="http://schemas.openxmlformats.org/drawingml/2006/main" noChangeAspect="1"/>
@@ -39551,7 +39641,9 @@
                     </a:prstGeom>
                     <a:noFill/>
                     <a:ln>
-                      <a:noFill/>
+                      <a:solidFill>
+                        <a:schemeClr val="tx1"/>
+                      </a:solidFill>
                     </a:ln>
                   </pic:spPr>
                 </pic:pic>
@@ -39980,6 +40072,41 @@
         </w:rPr>
         <w:t xml:space="preserve"> </w:t>
       </w:r>
+      <w:bookmarkStart w:id="0" w:name="_GoBack"/>
+      <w:bookmarkEnd w:id="0"/>
+      <w:r>
+        <w:rPr>
+          <w:rFonts w:ascii="Times New Roman" w:hAnsi="Times New Roman" w:cs="Times New Roman"/>
+          <w:b/>
+          <w:sz w:val="24"/>
+          <w:szCs w:val="24"/>
+        </w:rPr>
+        <w:object w:dxaOrig="1540" w:dyaOrig="996">
+          <v:shapetype id="_x0000_t75" coordsize="21600,21600" o:spt="75" o:preferrelative="t" path="m@4@5l@4@11@9@11@9@5xe" filled="f" stroked="f">
+            <v:stroke joinstyle="miter"/>
+            <v:formulas>
+              <v:f eqn="if lineDrawn pixelLineWidth 0"/>
+              <v:f eqn="sum @0 1 0"/>
+              <v:f eqn="sum 0 0 @1"/>
+              <v:f eqn="prod @2 1 2"/>
+              <v:f eqn="prod @3 21600 pixelWidth"/>
+              <v:f eqn="prod @3 21600 pixelHeight"/>
+              <v:f eqn="sum @0 0 1"/>
+              <v:f eqn="prod @6 1 2"/>
+              <v:f eqn="prod @7 21600 pixelWidth"/>
+              <v:f eqn="sum @8 21600 0"/>
+              <v:f eqn="prod @7 21600 pixelHeight"/>
+              <v:f eqn="sum @10 21600 0"/>
+            </v:formulas>
+            <v:path o:extrusionok="f" gradientshapeok="t" o:connecttype="rect"/>
+            <o:lock v:ext="edit" aspectratio="t"/>
+          </v:shapetype>
+          <v:shape id="_x0000_i1025" type="#_x0000_t75" style="width:77.25pt;height:49.5pt" o:ole="">
+            <v:imagedata r:id="rId24" o:title=""/>
+          </v:shape>
+          <o:OLEObject Type="Embed" ProgID="Package" ShapeID="_x0000_i1025" DrawAspect="Icon" ObjectID="_1555320060" r:id="rId25"/>
+        </w:object>
+      </w:r>
     </w:p>
     <w:sectPr>
       <w:pgSz w:w="12240" w:h="15840"/>
@@ -39992,7 +40119,7 @@
 </file>
 
 <file path=word/numbering.xml><?xml version="1.0" encoding="utf-8"?>
-<w:numbering xmlns:wpc="http://schemas.microsoft.com/office/word/2010/wordprocessingCanvas" xmlns:cx="http://schemas.microsoft.com/office/drawing/2014/chartex" xmlns:cx1="http://schemas.microsoft.com/office/drawing/2015/9/8/chartex" xmlns:cx2="http://schemas.microsoft.com/office/drawing/2015/10/21/chartex" xmlns:cx3="http://schemas.microsoft.com/office/drawing/2016/5/9/chartex" xmlns:cx4="http://schemas.microsoft.com/office/drawing/2016/5/10/chartex" xmlns:cx5="http://schemas.microsoft.com/office/drawing/2016/5/11/chartex" xmlns:cx6="http://schemas.microsoft.com/office/drawing/2016/5/12/chartex" xmlns:cx7="http://schemas.microsoft.com/office/drawing/2016/5/13/chartex" xmlns:cx8="http://schemas.microsoft.com/office/drawing/2016/5/14/chartex" xmlns:mc="http://schemas.openxmlformats.org/markup-compatibility/2006" xmlns:o="urn:schemas-microsoft-com:office:office" xmlns:r="http://schemas.openxmlformats.org/officeDocument/2006/relationships" xmlns:m="http://schemas.openxmlformats.org/officeDocument/2006/math" xmlns:v="urn:schemas-microsoft-com:vml" xmlns:wp14="http://schemas.microsoft.com/office/word/2010/wordprocessingDrawing" xmlns:wp="http://schemas.openxmlformats.org/drawingml/2006/wordprocessingDrawing" xmlns:w10="urn:schemas-microsoft-com:office:word" xmlns:w="http://schemas.openxmlformats.org/wordprocessingml/2006/main" xmlns:w14="http://schemas.microsoft.com/office/word/2010/wordml" xmlns:w15="http://schemas.microsoft.com/office/word/2012/wordml" xmlns:w16se="http://schemas.microsoft.com/office/word/2015/wordml/symex" xmlns:wpg="http://schemas.microsoft.com/office/word/2010/wordprocessingGroup" xmlns:wpi="http://schemas.microsoft.com/office/word/2010/wordprocessingInk" xmlns:wne="http://schemas.microsoft.com/office/word/2006/wordml" xmlns:wps="http://schemas.microsoft.com/office/word/2010/wordprocessingShape" mc:Ignorable="w14 w15 w16se wp14">
+<w:numbering xmlns:wpc="http://schemas.microsoft.com/office/word/2010/wordprocessingCanvas" xmlns:cx="http://schemas.microsoft.com/office/drawing/2014/chartex" xmlns:cx1="http://schemas.microsoft.com/office/drawing/2015/9/8/chartex" xmlns:mc="http://schemas.openxmlformats.org/markup-compatibility/2006" xmlns:o="urn:schemas-microsoft-com:office:office" xmlns:r="http://schemas.openxmlformats.org/officeDocument/2006/relationships" xmlns:m="http://schemas.openxmlformats.org/officeDocument/2006/math" xmlns:v="urn:schemas-microsoft-com:vml" xmlns:wp14="http://schemas.microsoft.com/office/word/2010/wordprocessingDrawing" xmlns:wp="http://schemas.openxmlformats.org/drawingml/2006/wordprocessingDrawing" xmlns:w10="urn:schemas-microsoft-com:office:word" xmlns:w="http://schemas.openxmlformats.org/wordprocessingml/2006/main" xmlns:w14="http://schemas.microsoft.com/office/word/2010/wordml" xmlns:w15="http://schemas.microsoft.com/office/word/2012/wordml" xmlns:w16se="http://schemas.microsoft.com/office/word/2015/wordml/symex" xmlns:wpg="http://schemas.microsoft.com/office/word/2010/wordprocessingGroup" xmlns:wpi="http://schemas.microsoft.com/office/word/2010/wordprocessingInk" xmlns:wne="http://schemas.microsoft.com/office/word/2006/wordml" xmlns:wps="http://schemas.microsoft.com/office/word/2010/wordprocessingShape" mc:Ignorable="w14 w15 w16se wp14">
   <w:abstractNum w:abstractNumId="0" w15:restartNumberingAfterBreak="0">
     <w:nsid w:val="59903F23"/>
     <w:multiLevelType w:val="hybridMultilevel"/>
@@ -40105,7 +40232,7 @@
       </w:pPr>
     </w:pPrDefault>
   </w:docDefaults>
-  <w:latentStyles w:defLockedState="0" w:defUIPriority="99" w:defSemiHidden="0" w:defUnhideWhenUsed="0" w:defQFormat="0" w:count="374">
+  <w:latentStyles w:defLockedState="0" w:defUIPriority="99" w:defSemiHidden="0" w:defUnhideWhenUsed="0" w:defQFormat="0" w:count="371">
     <w:lsdException w:name="Normal" w:uiPriority="0" w:qFormat="1"/>
     <w:lsdException w:name="heading 1" w:uiPriority="9" w:qFormat="1"/>
     <w:lsdException w:name="heading 2" w:semiHidden="1" w:uiPriority="9" w:unhideWhenUsed="1" w:qFormat="1"/>
@@ -40477,9 +40604,6 @@
     <w:lsdException w:name="List Table 5 Dark Accent 6" w:uiPriority="50"/>
     <w:lsdException w:name="List Table 6 Colorful Accent 6" w:uiPriority="51"/>
     <w:lsdException w:name="List Table 7 Colorful Accent 6" w:uiPriority="52"/>
-    <w:lsdException w:name="Mention" w:semiHidden="1" w:unhideWhenUsed="1"/>
-    <w:lsdException w:name="Smart Hyperlink" w:semiHidden="1" w:unhideWhenUsed="1"/>
-    <w:lsdException w:name="Hashtag" w:semiHidden="1" w:unhideWhenUsed="1"/>
   </w:latentStyles>
   <w:style w:type="paragraph" w:default="1" w:styleId="Normal">
     <w:name w:val="Normal"/>
@@ -40523,7 +40647,7 @@
       <w:u w:val="single"/>
     </w:rPr>
   </w:style>
-  <w:style w:type="character" w:styleId="Mention">
+  <w:style w:type="character" w:customStyle="1" w:styleId="Mention">
     <w:name w:val="Mention"/>
     <w:basedOn w:val="DefaultParagraphFont"/>
     <w:uiPriority w:val="99"/>

</xml_diff>